<commit_message>
Merge desde Entrega4y5 (#4)
* Entrega4-5

* Categorias

* terminado

* entregado4

* Merge to main

* Users file

* testingmerge

---------

Co-authored-by: Titular88 <fabricio.martinez.s@hotmail.com>
</commit_message>
<xml_diff>
--- a/DOCUMENTACIÓN.docx
+++ b/DOCUMENTACIÓN.docx
@@ -44,16 +44,14 @@
           <w:lang w:val="en-US"/>
         </w:rPr>
       </w:pPr>
-      <w:proofErr w:type="spellStart"/>
       <w:r>
         <w:rPr>
           <w:b/>
           <w:bCs/>
           <w:lang w:val="en-US"/>
         </w:rPr>
-        <w:t>Versión</w:t>
-      </w:r>
-      <w:proofErr w:type="spellEnd"/>
+        <w:t>Version</w:t>
+      </w:r>
       <w:r>
         <w:rPr>
           <w:b/>
@@ -86,11 +84,9 @@
       <w:r>
         <w:t xml:space="preserve"> </w:t>
       </w:r>
-      <w:proofErr w:type="gramStart"/>
-      <w:r>
-        <w:t>Español</w:t>
-      </w:r>
-      <w:proofErr w:type="gramEnd"/>
+      <w:r>
+        <w:t>español</w:t>
+      </w:r>
       <w:r>
         <w:t xml:space="preserve"> (Argentina), DD/MM/AAAA</w:t>
       </w:r>
@@ -124,16 +120,14 @@
           <w:lang w:val="en-US"/>
         </w:rPr>
       </w:pPr>
-      <w:proofErr w:type="spellStart"/>
       <w:r>
         <w:rPr>
           <w:b/>
           <w:bCs/>
           <w:lang w:val="en-US"/>
         </w:rPr>
-        <w:t>Versión</w:t>
-      </w:r>
-      <w:proofErr w:type="spellEnd"/>
+        <w:t>Version</w:t>
+      </w:r>
       <w:r>
         <w:rPr>
           <w:b/>
@@ -261,7 +255,7 @@
           <w:bCs/>
           <w:lang w:val="en-US"/>
         </w:rPr>
-        <w:t>Collation</w:t>
+        <w:t>Collate</w:t>
       </w:r>
       <w:r>
         <w:rPr>
@@ -277,14 +271,12 @@
         </w:rPr>
         <w:t xml:space="preserve"> </w:t>
       </w:r>
-      <w:proofErr w:type="spellStart"/>
       <w:r>
         <w:rPr>
           <w:lang w:val="en-US"/>
         </w:rPr>
         <w:t>Modern_Spanish_CI_AS</w:t>
       </w:r>
-      <w:proofErr w:type="spellEnd"/>
     </w:p>
     <w:p>
       <w:pPr>
@@ -305,19 +297,134 @@
           <w:bCs/>
           <w:lang w:val="es-ES"/>
         </w:rPr>
-        <w:t>Memoria:</w:t>
-      </w:r>
-      <w:r>
-        <w:rPr>
+        <w:t>Memoria</w:t>
+      </w:r>
+      <w:r>
+        <w:rPr>
+          <w:b/>
+          <w:bCs/>
           <w:lang w:val="es-ES"/>
         </w:rPr>
-        <w:t xml:space="preserve"> Seleccionar memoria por def</w:t>
-      </w:r>
-      <w:r>
-        <w:rPr>
+        <w:t xml:space="preserve"> Asignada</w:t>
+      </w:r>
+      <w:r>
+        <w:rPr>
+          <w:b/>
+          <w:bCs/>
           <w:lang w:val="es-ES"/>
         </w:rPr>
-        <w:t>ecto</w:t>
+        <w:t>:</w:t>
+      </w:r>
+      <w:r>
+        <w:rPr>
+          <w:lang w:val="es-ES"/>
+        </w:rPr>
+        <w:t xml:space="preserve"> </w:t>
+      </w:r>
+      <w:r>
+        <w:rPr>
+          <w:lang w:val="es-ES"/>
+        </w:rPr>
+        <w:t>Máximo</w:t>
+      </w:r>
+      <w:r>
+        <w:rPr>
+          <w:lang w:val="es-ES"/>
+        </w:rPr>
+        <w:t xml:space="preserve"> 30GB</w:t>
+      </w:r>
+    </w:p>
+    <w:p>
+      <w:pPr>
+        <w:numPr>
+          <w:ilvl w:val="0"/>
+          <w:numId w:val="2"/>
+        </w:numPr>
+        <w:rPr>
+          <w:lang w:val="es-ES"/>
+        </w:rPr>
+      </w:pPr>
+      <w:r>
+        <w:rPr>
+          <w:b/>
+          <w:bCs/>
+          <w:lang w:val="es-ES"/>
+        </w:rPr>
+        <w:t>Ruta de instalación de los datos:</w:t>
+      </w:r>
+      <w:r>
+        <w:rPr>
+          <w:lang w:val="es-ES"/>
+        </w:rPr>
+        <w:t xml:space="preserve"> </w:t>
+      </w:r>
+      <w:r>
+        <w:rPr>
+          <w:lang w:val="es-ES"/>
+        </w:rPr>
+        <w:t>C:\Program Files\Microsoft SQL Server\MSSQL16.MSSQLSERVER\MSSQL\DATA</w:t>
+      </w:r>
+    </w:p>
+    <w:p>
+      <w:pPr>
+        <w:numPr>
+          <w:ilvl w:val="0"/>
+          <w:numId w:val="2"/>
+        </w:numPr>
+        <w:rPr>
+          <w:lang w:val="es-ES"/>
+        </w:rPr>
+      </w:pPr>
+      <w:r>
+        <w:rPr>
+          <w:b/>
+          <w:bCs/>
+          <w:lang w:val="es-ES"/>
+        </w:rPr>
+        <w:t>Ruta de tablas temporales:</w:t>
+      </w:r>
+      <w:r>
+        <w:rPr>
+          <w:lang w:val="es-ES"/>
+        </w:rPr>
+        <w:t xml:space="preserve">  </w:t>
+      </w:r>
+      <w:r>
+        <w:rPr>
+          <w:lang w:val="en-US"/>
+        </w:rPr>
+        <w:t>C:\Program Files\Microsoft SQL Server\MSSQL16.MSSQLSERVER\MSSQL\DATA\tempdb.mdf</w:t>
+      </w:r>
+    </w:p>
+    <w:p>
+      <w:pPr>
+        <w:pStyle w:val="Prrafodelista"/>
+        <w:numPr>
+          <w:ilvl w:val="0"/>
+          <w:numId w:val="2"/>
+        </w:numPr>
+        <w:rPr>
+          <w:lang w:val="en-US"/>
+        </w:rPr>
+      </w:pPr>
+      <w:r>
+        <w:rPr>
+          <w:b/>
+          <w:lang w:val="en-US"/>
+        </w:rPr>
+        <w:t>Ruta del log</w:t>
+      </w:r>
+      <w:r>
+        <w:rPr>
+          <w:lang w:val="en-US"/>
+        </w:rPr>
+        <w:t>:</w:t>
+      </w:r>
+      <w:r>
+        <w:rPr>
+          <w:lang w:val="en-US"/>
+        </w:rPr>
+        <w:t xml:space="preserve"> C:\Program Files\Microsoft SQL Server\MSSQL16.MSSQLSERVER\MSSQL\DATA\templog.ldf</w:t>
       </w:r>
     </w:p>
     <w:p>
@@ -520,16 +627,37 @@
         <w:t>Apretura de protocolo TCP/IP:</w:t>
       </w:r>
       <w:r>
-        <w:t xml:space="preserve"> Abrir el protocolo TCP/IP en el manager de SQL Server para que se puedan establecer conexiones mediante </w:t>
-      </w:r>
-      <w:proofErr w:type="spellStart"/>
-      <w:r>
-        <w:t>logins</w:t>
-      </w:r>
-      <w:proofErr w:type="spellEnd"/>
-      <w:r>
-        <w:t xml:space="preserve"> creados</w:t>
-      </w:r>
+        <w:t xml:space="preserve"> Abrir el protocolo TCP/IP en el manager de SQL Server para que se puedan establecer conexiones mediante logins creados</w:t>
+      </w:r>
+      <w:r>
+        <w:t>.</w:t>
+      </w:r>
+    </w:p>
+    <w:p>
+      <w:pPr>
+        <w:numPr>
+          <w:ilvl w:val="0"/>
+          <w:numId w:val="4"/>
+        </w:numPr>
+        <w:tabs>
+          <w:tab w:val="num" w:pos="720"/>
+        </w:tabs>
+      </w:pPr>
+      <w:r>
+        <w:rPr>
+          <w:b/>
+          <w:bCs/>
+        </w:rPr>
+        <w:t>Puerto de la DB:</w:t>
+      </w:r>
+      <w:r>
+        <w:t xml:space="preserve"> 1433</w:t>
+      </w:r>
+    </w:p>
+    <w:p>
+      <w:pPr>
+        <w:ind w:left="1068"/>
+      </w:pPr>
     </w:p>
     <w:p>
       <w:pPr>
@@ -574,14 +702,12 @@
         </w:rPr>
         <w:t xml:space="preserve"> </w:t>
       </w:r>
-      <w:proofErr w:type="spellStart"/>
       <w:r>
         <w:rPr>
           <w:lang w:val="en-US"/>
         </w:rPr>
-        <w:t>Versión</w:t>
-      </w:r>
-      <w:proofErr w:type="spellEnd"/>
+        <w:t>Version</w:t>
+      </w:r>
       <w:r>
         <w:rPr>
           <w:lang w:val="en-US"/>
@@ -614,6 +740,7 @@
           <w:b/>
           <w:bCs/>
         </w:rPr>
+        <w:lastRenderedPageBreak/>
         <w:t>Otras herramientas:</w:t>
       </w:r>
       <w:r>
@@ -632,14 +759,6 @@
         </w:rPr>
         <w:t xml:space="preserve"> </w:t>
       </w:r>
-    </w:p>
-    <w:p>
-      <w:pPr>
-        <w:rPr>
-          <w:b/>
-          <w:bCs/>
-        </w:rPr>
-      </w:pPr>
       <w:r>
         <w:rPr>
           <w:b/>
@@ -680,32 +799,33 @@
           <w:numId w:val="6"/>
         </w:numPr>
       </w:pPr>
+      <w:bookmarkStart w:id="0" w:name="_GoBack"/>
       <w:r>
         <w:rPr>
           <w:noProof/>
           <w:lang w:val="es-ES" w:eastAsia="es-ES"/>
         </w:rPr>
         <w:drawing>
-          <wp:anchor distT="0" distB="0" distL="114300" distR="114300" simplePos="0" relativeHeight="251658240" behindDoc="1" locked="0" layoutInCell="1" allowOverlap="1" wp14:anchorId="77989CC9" wp14:editId="70DB1821">
+          <wp:anchor distT="0" distB="0" distL="114300" distR="114300" simplePos="0" relativeHeight="251660288" behindDoc="1" locked="0" layoutInCell="1" allowOverlap="1" wp14:anchorId="53C1055B" wp14:editId="3C8CD721">
             <wp:simplePos x="0" y="0"/>
             <wp:positionH relativeFrom="column">
-              <wp:posOffset>-928370</wp:posOffset>
+              <wp:posOffset>-494399</wp:posOffset>
             </wp:positionH>
             <wp:positionV relativeFrom="paragraph">
-              <wp:posOffset>389255</wp:posOffset>
+              <wp:posOffset>330342</wp:posOffset>
             </wp:positionV>
-            <wp:extent cx="7267575" cy="2863215"/>
-            <wp:effectExtent l="0" t="0" r="9525" b="0"/>
+            <wp:extent cx="6209020" cy="2695433"/>
+            <wp:effectExtent l="0" t="0" r="1905" b="0"/>
             <wp:wrapTight wrapText="bothSides">
               <wp:wrapPolygon edited="0">
                 <wp:start x="0" y="0"/>
-                <wp:lineTo x="0" y="21413"/>
-                <wp:lineTo x="21572" y="21413"/>
-                <wp:lineTo x="21572" y="0"/>
+                <wp:lineTo x="0" y="21376"/>
+                <wp:lineTo x="21540" y="21376"/>
+                <wp:lineTo x="21540" y="0"/>
                 <wp:lineTo x="0" y="0"/>
               </wp:wrapPolygon>
             </wp:wrapTight>
-            <wp:docPr id="396656415" name="Imagen 1" descr="Diagrama&#10;&#10;Descripción generada automáticamente"/>
+            <wp:docPr id="1" name="Imagen 1" descr="C:\Users\marti\Desktop\BBDD Ap\TrabajoIntegradorG12\DER_Comercio.jpg"/>
             <wp:cNvGraphicFramePr>
               <a:graphicFrameLocks xmlns:a="http://schemas.openxmlformats.org/drawingml/2006/main" noChangeAspect="1"/>
             </wp:cNvGraphicFramePr>
@@ -713,7 +833,7 @@
               <a:graphicData uri="http://schemas.openxmlformats.org/drawingml/2006/picture">
                 <pic:pic xmlns:pic="http://schemas.openxmlformats.org/drawingml/2006/picture">
                   <pic:nvPicPr>
-                    <pic:cNvPr id="396656415" name="Imagen 1" descr="Diagrama&#10;&#10;Descripción generada automáticamente"/>
+                    <pic:cNvPr id="0" name="Picture 1" descr="C:\Users\marti\Desktop\BBDD Ap\TrabajoIntegradorG12\DER_Comercio.jpg"/>
                     <pic:cNvPicPr>
                       <a:picLocks noChangeAspect="1" noChangeArrowheads="1"/>
                     </pic:cNvPicPr>
@@ -734,7 +854,7 @@
                   <pic:spPr bwMode="auto">
                     <a:xfrm>
                       <a:off x="0" y="0"/>
-                      <a:ext cx="7267575" cy="2863215"/>
+                      <a:ext cx="6209020" cy="2695433"/>
                     </a:xfrm>
                     <a:prstGeom prst="rect">
                       <a:avLst/>
@@ -747,24 +867,16 @@
                 </pic:pic>
               </a:graphicData>
             </a:graphic>
-            <wp14:sizeRelH relativeFrom="margin">
-              <wp14:pctWidth>0</wp14:pctWidth>
-            </wp14:sizeRelH>
-            <wp14:sizeRelV relativeFrom="margin">
-              <wp14:pctHeight>0</wp14:pctHeight>
-            </wp14:sizeRelV>
           </wp:anchor>
         </w:drawing>
       </w:r>
+      <w:bookmarkEnd w:id="0"/>
       <w:r>
         <w:rPr>
           <w:b/>
           <w:bCs/>
         </w:rPr>
         <w:t>Diagrama:</w:t>
-      </w:r>
-      <w:r>
-        <w:t xml:space="preserve"> </w:t>
       </w:r>
     </w:p>
     <w:p/>
@@ -970,21 +1082,11 @@
       <w:r>
         <w:t xml:space="preserve"> </w:t>
       </w:r>
-      <w:proofErr w:type="spellStart"/>
-      <w:r>
-        <w:t>Autenticacion</w:t>
-      </w:r>
-      <w:proofErr w:type="spellEnd"/>
-      <w:r>
-        <w:t xml:space="preserve"> por </w:t>
-      </w:r>
-      <w:proofErr w:type="spellStart"/>
-      <w:r>
-        <w:t>logins</w:t>
-      </w:r>
-      <w:proofErr w:type="spellEnd"/>
-      <w:r>
-        <w:t xml:space="preserve"> y por Windows.</w:t>
+      <w:r>
+        <w:t>Autenticación</w:t>
+      </w:r>
+      <w:r>
+        <w:t xml:space="preserve"> por logins y por Windows.</w:t>
       </w:r>
     </w:p>
     <w:p>
@@ -1004,10 +1106,51 @@
       <w:r>
         <w:t xml:space="preserve"> Roles definidos y sus permisos.</w:t>
       </w:r>
-      <w:bookmarkStart w:id="0" w:name="_GoBack"/>
-      <w:bookmarkEnd w:id="0"/>
       <w:r>
         <w:t xml:space="preserve"> </w:t>
+      </w:r>
+    </w:p>
+    <w:p>
+      <w:pPr>
+        <w:numPr>
+          <w:ilvl w:val="0"/>
+          <w:numId w:val="8"/>
+        </w:numPr>
+      </w:pPr>
+      <w:r>
+        <w:rPr>
+          <w:b/>
+          <w:bCs/>
+        </w:rPr>
+        <w:t>Encriptación</w:t>
+      </w:r>
+      <w:r>
+        <w:rPr>
+          <w:b/>
+          <w:bCs/>
+        </w:rPr>
+        <w:t xml:space="preserve"> de campos </w:t>
+      </w:r>
+      <w:r>
+        <w:rPr>
+          <w:b/>
+          <w:bCs/>
+        </w:rPr>
+        <w:t>sensibles</w:t>
+      </w:r>
+      <w:r>
+        <w:rPr>
+          <w:b/>
+          <w:bCs/>
+        </w:rPr>
+        <w:t xml:space="preserve"> </w:t>
+      </w:r>
+      <w:r>
+        <w:rPr>
+          <w:b/>
+          <w:bCs/>
+        </w:rPr>
+        <w:t>de empleados.</w:t>
       </w:r>
     </w:p>
     <w:sectPr>
@@ -2646,7 +2789,7 @@
         <w:b/>
       </w:rPr>
     </w:lvl>
-    <w:lvl w:ilvl="1" w:tplc="2C0A0019" w:tentative="1">
+    <w:lvl w:ilvl="1" w:tplc="2C0A0019">
       <w:start w:val="1"/>
       <w:numFmt w:val="lowerLetter"/>
       <w:lvlText w:val="%2."/>

</xml_diff>